<commit_message>
Paper 2 finished - V1.0
</commit_message>
<xml_diff>
--- a/Assignment/Writing Assignment 1/W-HW-1.docx
+++ b/Assignment/Writing Assignment 1/W-HW-1.docx
@@ -15,7 +15,6 @@
       </w:pPr>
       <w:bookmarkStart w:id="0" w:name="OLE_LINK21"/>
       <w:bookmarkStart w:id="1" w:name="OLE_LINK22"/>
-      <w:bookmarkStart w:id="2" w:name="_GoBack"/>
       <w:proofErr w:type="spellStart"/>
       <w:r>
         <w:rPr>
@@ -329,26 +328,70 @@
           <w:color w:val="333333"/>
           <w:lang w:eastAsia="zh-CN"/>
         </w:rPr>
-        <w:t xml:space="preserve"> Mengzi and </w:t>
+        <w:t xml:space="preserve"> Mengzi and Kongzi explained </w:t>
       </w:r>
       <w:proofErr w:type="spellStart"/>
       <w:r>
         <w:rPr>
           <w:rFonts w:ascii="Times New Roman" w:eastAsia="宋体" w:hAnsi="Times New Roman" w:cs="Times New Roman"/>
-          <w:color w:val="333333"/>
-          <w:lang w:eastAsia="zh-CN"/>
-        </w:rPr>
-        <w:t>Kongzi</w:t>
+          <w:i/>
+          <w:color w:val="333333"/>
+          <w:lang w:eastAsia="zh-CN"/>
+        </w:rPr>
+        <w:t>shu</w:t>
       </w:r>
       <w:proofErr w:type="spellEnd"/>
       <w:r>
         <w:rPr>
           <w:rFonts w:ascii="Times New Roman" w:eastAsia="宋体" w:hAnsi="Times New Roman" w:cs="Times New Roman"/>
-          <w:color w:val="333333"/>
-          <w:lang w:eastAsia="zh-CN"/>
-        </w:rPr>
-        <w:t xml:space="preserve"> explained </w:t>
-      </w:r>
+          <w:i/>
+          <w:color w:val="333333"/>
+          <w:lang w:eastAsia="zh-CN"/>
+        </w:rPr>
+        <w:t xml:space="preserve"> </w:t>
+      </w:r>
+      <w:r>
+        <w:rPr>
+          <w:rFonts w:ascii="Times New Roman" w:eastAsia="宋体" w:hAnsi="Times New Roman" w:cs="Times New Roman"/>
+          <w:color w:val="333333"/>
+          <w:lang w:eastAsia="zh-CN"/>
+        </w:rPr>
+        <w:t xml:space="preserve">with their own words. </w:t>
+      </w:r>
+      <w:r>
+        <w:rPr>
+          <w:rFonts w:ascii="Times New Roman" w:eastAsia="宋体" w:hAnsi="Times New Roman" w:cs="Times New Roman"/>
+          <w:color w:val="333333"/>
+          <w:lang w:eastAsia="zh-CN"/>
+        </w:rPr>
+        <w:t>This passage will explore what Kongzi said from an experimental angle.</w:t>
+      </w:r>
+      <w:r>
+        <w:rPr>
+          <w:rFonts w:ascii="Times New Roman" w:eastAsia="宋体" w:hAnsi="Times New Roman" w:cs="Times New Roman"/>
+          <w:color w:val="333333"/>
+          <w:lang w:eastAsia="zh-CN"/>
+        </w:rPr>
+        <w:t xml:space="preserve"> </w:t>
+      </w:r>
+      <w:r>
+        <w:rPr>
+          <w:rFonts w:ascii="Times New Roman" w:eastAsia="宋体" w:hAnsi="Times New Roman" w:cs="Times New Roman" w:hint="eastAsia"/>
+          <w:color w:val="333333"/>
+          <w:lang w:eastAsia="zh-CN"/>
+        </w:rPr>
+        <w:t>This</w:t>
+      </w:r>
+      <w:r>
+        <w:rPr>
+          <w:rFonts w:ascii="Times New Roman" w:eastAsia="宋体" w:hAnsi="Times New Roman" w:cs="Times New Roman"/>
+          <w:color w:val="333333"/>
+          <w:lang w:eastAsia="zh-CN"/>
+        </w:rPr>
+        <w:t xml:space="preserve"> article will explain what Kongzi said about </w:t>
+      </w:r>
+      <w:bookmarkStart w:id="2" w:name="OLE_LINK19"/>
+      <w:bookmarkStart w:id="3" w:name="OLE_LINK20"/>
       <w:proofErr w:type="spellStart"/>
       <w:r>
         <w:rPr>
@@ -363,93 +406,13 @@
       <w:r>
         <w:rPr>
           <w:rFonts w:ascii="Times New Roman" w:eastAsia="宋体" w:hAnsi="Times New Roman" w:cs="Times New Roman"/>
-          <w:i/>
           <w:color w:val="333333"/>
           <w:lang w:eastAsia="zh-CN"/>
         </w:rPr>
         <w:t xml:space="preserve"> </w:t>
       </w:r>
-      <w:r>
-        <w:rPr>
-          <w:rFonts w:ascii="Times New Roman" w:eastAsia="宋体" w:hAnsi="Times New Roman" w:cs="Times New Roman"/>
-          <w:color w:val="333333"/>
-          <w:lang w:eastAsia="zh-CN"/>
-        </w:rPr>
-        <w:t xml:space="preserve">with their own words. </w:t>
-      </w:r>
-      <w:r>
-        <w:rPr>
-          <w:rFonts w:ascii="Times New Roman" w:eastAsia="宋体" w:hAnsi="Times New Roman" w:cs="Times New Roman"/>
-          <w:color w:val="333333"/>
-          <w:lang w:eastAsia="zh-CN"/>
-        </w:rPr>
-        <w:t>This passage will explore what Kongzi said from an experimental angle.</w:t>
-      </w:r>
-      <w:r>
-        <w:rPr>
-          <w:rFonts w:ascii="Times New Roman" w:eastAsia="宋体" w:hAnsi="Times New Roman" w:cs="Times New Roman"/>
-          <w:color w:val="333333"/>
-          <w:lang w:eastAsia="zh-CN"/>
-        </w:rPr>
-        <w:t xml:space="preserve"> </w:t>
-      </w:r>
-      <w:r>
-        <w:rPr>
-          <w:rFonts w:ascii="Times New Roman" w:eastAsia="宋体" w:hAnsi="Times New Roman" w:cs="Times New Roman" w:hint="eastAsia"/>
-          <w:color w:val="333333"/>
-          <w:lang w:eastAsia="zh-CN"/>
-        </w:rPr>
-        <w:t>This</w:t>
-      </w:r>
-      <w:r>
-        <w:rPr>
-          <w:rFonts w:ascii="Times New Roman" w:eastAsia="宋体" w:hAnsi="Times New Roman" w:cs="Times New Roman"/>
-          <w:color w:val="333333"/>
-          <w:lang w:eastAsia="zh-CN"/>
-        </w:rPr>
-        <w:t xml:space="preserve"> article will explain what </w:t>
-      </w:r>
-      <w:proofErr w:type="spellStart"/>
-      <w:r>
-        <w:rPr>
-          <w:rFonts w:ascii="Times New Roman" w:eastAsia="宋体" w:hAnsi="Times New Roman" w:cs="Times New Roman"/>
-          <w:color w:val="333333"/>
-          <w:lang w:eastAsia="zh-CN"/>
-        </w:rPr>
-        <w:t>Kongzi</w:t>
-      </w:r>
-      <w:proofErr w:type="spellEnd"/>
-      <w:r>
-        <w:rPr>
-          <w:rFonts w:ascii="Times New Roman" w:eastAsia="宋体" w:hAnsi="Times New Roman" w:cs="Times New Roman"/>
-          <w:color w:val="333333"/>
-          <w:lang w:eastAsia="zh-CN"/>
-        </w:rPr>
-        <w:t xml:space="preserve"> said about </w:t>
-      </w:r>
-      <w:bookmarkStart w:id="3" w:name="OLE_LINK19"/>
-      <w:bookmarkStart w:id="4" w:name="OLE_LINK20"/>
-      <w:proofErr w:type="spellStart"/>
-      <w:r>
-        <w:rPr>
-          <w:rFonts w:ascii="Times New Roman" w:eastAsia="宋体" w:hAnsi="Times New Roman" w:cs="Times New Roman"/>
-          <w:i/>
-          <w:color w:val="333333"/>
-          <w:lang w:eastAsia="zh-CN"/>
-        </w:rPr>
-        <w:t>shu</w:t>
-      </w:r>
-      <w:proofErr w:type="spellEnd"/>
-      <w:r>
-        <w:rPr>
-          <w:rFonts w:ascii="Times New Roman" w:eastAsia="宋体" w:hAnsi="Times New Roman" w:cs="Times New Roman"/>
-          <w:color w:val="333333"/>
-          <w:lang w:eastAsia="zh-CN"/>
-        </w:rPr>
-        <w:t xml:space="preserve"> </w:t>
-      </w:r>
+      <w:bookmarkEnd w:id="2"/>
       <w:bookmarkEnd w:id="3"/>
-      <w:bookmarkEnd w:id="4"/>
       <w:r>
         <w:rPr>
           <w:rFonts w:ascii="Times New Roman" w:eastAsia="宋体" w:hAnsi="Times New Roman" w:cs="Times New Roman" w:hint="eastAsia"/>
@@ -713,8 +676,8 @@
           <w:lang w:eastAsia="zh-CN"/>
         </w:rPr>
       </w:pPr>
-      <w:bookmarkStart w:id="5" w:name="OLE_LINK5"/>
-      <w:bookmarkStart w:id="6" w:name="OLE_LINK6"/>
+      <w:bookmarkStart w:id="4" w:name="OLE_LINK5"/>
+      <w:bookmarkStart w:id="5" w:name="OLE_LINK6"/>
       <w:r>
         <w:rPr>
           <w:rFonts w:ascii="Times New Roman" w:eastAsia="宋体" w:hAnsi="Times New Roman" w:cs="Times New Roman"/>
@@ -726,8 +689,8 @@
         </w:rPr>
         <w:t>Subject explanation</w:t>
       </w:r>
+      <w:bookmarkEnd w:id="4"/>
       <w:bookmarkEnd w:id="5"/>
-      <w:bookmarkEnd w:id="6"/>
     </w:p>
     <w:p>
       <w:pPr>
@@ -741,8 +704,8 @@
           <w:lang w:eastAsia="zh-CN"/>
         </w:rPr>
       </w:pPr>
-      <w:bookmarkStart w:id="7" w:name="OLE_LINK1"/>
-      <w:bookmarkStart w:id="8" w:name="OLE_LINK2"/>
+      <w:bookmarkStart w:id="6" w:name="OLE_LINK1"/>
+      <w:bookmarkStart w:id="7" w:name="OLE_LINK2"/>
       <w:r>
         <w:rPr>
           <w:rFonts w:ascii="Times New Roman" w:eastAsia="宋体" w:hAnsi="Times New Roman" w:cs="Times New Roman"/>
@@ -751,8 +714,8 @@
         </w:rPr>
         <w:t>Consider the philosophically rich anecdote in Analects 15.24</w:t>
       </w:r>
+      <w:bookmarkEnd w:id="6"/>
       <w:bookmarkEnd w:id="7"/>
-      <w:bookmarkEnd w:id="8"/>
       <w:r>
         <w:rPr>
           <w:rFonts w:ascii="Times New Roman" w:eastAsia="宋体" w:hAnsi="Times New Roman" w:cs="Times New Roman"/>
@@ -816,8 +779,8 @@
         </w:rPr>
         <w:t xml:space="preserve">) such a word? </w:t>
       </w:r>
-      <w:bookmarkStart w:id="9" w:name="OLE_LINK15"/>
-      <w:bookmarkStart w:id="10" w:name="OLE_LINK16"/>
+      <w:bookmarkStart w:id="8" w:name="OLE_LINK15"/>
+      <w:bookmarkStart w:id="9" w:name="OLE_LINK16"/>
       <w:r>
         <w:rPr>
           <w:rFonts w:ascii="Times New Roman" w:eastAsia="宋体" w:hAnsi="Times New Roman" w:cs="Times New Roman"/>
@@ -826,8 +789,8 @@
         </w:rPr>
         <w:t>What you do not want done to yourself, do not do to others.</w:t>
       </w:r>
+      <w:bookmarkEnd w:id="8"/>
       <w:bookmarkEnd w:id="9"/>
-      <w:bookmarkEnd w:id="10"/>
       <w:r>
         <w:rPr>
           <w:rFonts w:ascii="Times New Roman" w:eastAsia="宋体" w:hAnsi="Times New Roman" w:cs="Times New Roman"/>
@@ -1275,8 +1238,8 @@
           <w:lang w:eastAsia="zh-CN"/>
         </w:rPr>
       </w:pPr>
-      <w:bookmarkStart w:id="11" w:name="OLE_LINK11"/>
-      <w:bookmarkStart w:id="12" w:name="OLE_LINK12"/>
+      <w:bookmarkStart w:id="10" w:name="OLE_LINK11"/>
+      <w:bookmarkStart w:id="11" w:name="OLE_LINK12"/>
       <w:r>
         <w:rPr>
           <w:rFonts w:ascii="Times New Roman" w:eastAsia="宋体" w:hAnsi="Times New Roman" w:cs="Times New Roman" w:hint="eastAsia"/>
@@ -1314,8 +1277,8 @@
         <w:t>erspective</w:t>
       </w:r>
     </w:p>
+    <w:bookmarkEnd w:id="10"/>
     <w:bookmarkEnd w:id="11"/>
-    <w:bookmarkEnd w:id="12"/>
     <w:p>
       <w:pPr>
         <w:shd w:val="clear" w:color="auto" w:fill="FFFFFF"/>
@@ -1366,18 +1329,8 @@
           <w:color w:val="333333"/>
           <w:lang w:eastAsia="zh-CN"/>
         </w:rPr>
-        <w:t xml:space="preserve"> </w:t>
-      </w:r>
-      <w:proofErr w:type="spellStart"/>
-      <w:r>
-        <w:rPr>
-          <w:rFonts w:ascii="Times New Roman" w:eastAsia="宋体" w:hAnsi="Times New Roman" w:cs="Times New Roman"/>
-          <w:color w:val="333333"/>
-          <w:lang w:eastAsia="zh-CN"/>
-        </w:rPr>
-        <w:t>Kongzi</w:t>
-      </w:r>
-      <w:proofErr w:type="spellEnd"/>
+        <w:t xml:space="preserve"> Kongzi</w:t>
+      </w:r>
       <w:r>
         <w:rPr>
           <w:rFonts w:ascii="Times New Roman" w:eastAsia="宋体" w:hAnsi="Times New Roman" w:cs="Times New Roman"/>
@@ -1425,8 +1378,8 @@
           <w:lang w:eastAsia="zh-CN"/>
         </w:rPr>
       </w:pPr>
-      <w:bookmarkStart w:id="13" w:name="OLE_LINK17"/>
-      <w:bookmarkStart w:id="14" w:name="OLE_LINK18"/>
+      <w:bookmarkStart w:id="12" w:name="OLE_LINK17"/>
+      <w:bookmarkStart w:id="13" w:name="OLE_LINK18"/>
       <w:r>
         <w:rPr>
           <w:rFonts w:ascii="Times New Roman" w:eastAsia="宋体" w:hAnsi="Times New Roman" w:cs="Times New Roman"/>
@@ -1451,28 +1404,28 @@
         </w:rPr>
         <w:t xml:space="preserve">said, </w:t>
       </w:r>
+      <w:bookmarkEnd w:id="12"/>
       <w:bookmarkEnd w:id="13"/>
+      <w:r>
+        <w:rPr>
+          <w:rFonts w:ascii="Times New Roman" w:eastAsia="宋体" w:hAnsi="Times New Roman" w:cs="Times New Roman"/>
+          <w:color w:val="333333"/>
+          <w:lang w:eastAsia="zh-CN"/>
+        </w:rPr>
+        <w:t xml:space="preserve">“The benevolent man loves others. The man of propriety shows respect to others. He who loves others is constantly loved by them. </w:t>
+      </w:r>
+      <w:bookmarkStart w:id="14" w:name="OLE_LINK13"/>
+      <w:bookmarkStart w:id="15" w:name="OLE_LINK14"/>
+      <w:r>
+        <w:rPr>
+          <w:rFonts w:ascii="Times New Roman" w:eastAsia="宋体" w:hAnsi="Times New Roman" w:cs="Times New Roman"/>
+          <w:color w:val="333333"/>
+          <w:lang w:eastAsia="zh-CN"/>
+        </w:rPr>
+        <w:t>He who respects others is constantly respected by them.</w:t>
+      </w:r>
       <w:bookmarkEnd w:id="14"/>
-      <w:r>
-        <w:rPr>
-          <w:rFonts w:ascii="Times New Roman" w:eastAsia="宋体" w:hAnsi="Times New Roman" w:cs="Times New Roman"/>
-          <w:color w:val="333333"/>
-          <w:lang w:eastAsia="zh-CN"/>
-        </w:rPr>
-        <w:t xml:space="preserve">“The benevolent man loves others. The man of propriety shows respect to others. He who loves others is constantly loved by them. </w:t>
-      </w:r>
-      <w:bookmarkStart w:id="15" w:name="OLE_LINK13"/>
-      <w:bookmarkStart w:id="16" w:name="OLE_LINK14"/>
-      <w:r>
-        <w:rPr>
-          <w:rFonts w:ascii="Times New Roman" w:eastAsia="宋体" w:hAnsi="Times New Roman" w:cs="Times New Roman"/>
-          <w:color w:val="333333"/>
-          <w:lang w:eastAsia="zh-CN"/>
-        </w:rPr>
-        <w:t>He who respects others is constantly respected by them.</w:t>
-      </w:r>
       <w:bookmarkEnd w:id="15"/>
-      <w:bookmarkEnd w:id="16"/>
       <w:r>
         <w:rPr>
           <w:rFonts w:ascii="Times New Roman" w:eastAsia="宋体" w:hAnsi="Times New Roman" w:cs="Times New Roman"/>
@@ -1524,25 +1477,7 @@
           <w:color w:val="333333"/>
           <w:lang w:eastAsia="zh-CN"/>
         </w:rPr>
-        <w:t xml:space="preserve">pinion is similar to </w:t>
-      </w:r>
-      <w:proofErr w:type="spellStart"/>
-      <w:r>
-        <w:rPr>
-          <w:rFonts w:ascii="Times New Roman" w:eastAsia="宋体" w:hAnsi="Times New Roman" w:cs="Times New Roman"/>
-          <w:color w:val="333333"/>
-          <w:lang w:eastAsia="zh-CN"/>
-        </w:rPr>
-        <w:t>Kongzi</w:t>
-      </w:r>
-      <w:proofErr w:type="spellEnd"/>
-      <w:r>
-        <w:rPr>
-          <w:rFonts w:ascii="Times New Roman" w:eastAsia="宋体" w:hAnsi="Times New Roman" w:cs="Times New Roman"/>
-          <w:color w:val="333333"/>
-          <w:lang w:eastAsia="zh-CN"/>
-        </w:rPr>
-        <w:t xml:space="preserve">. Mengzi said </w:t>
+        <w:t xml:space="preserve">pinion is similar to Kongzi. Mengzi said </w:t>
       </w:r>
       <w:r>
         <w:rPr>
@@ -1694,8 +1629,8 @@
         </w:rPr>
         <w:t xml:space="preserve">good character that we need. </w:t>
       </w:r>
-      <w:bookmarkStart w:id="17" w:name="OLE_LINK3"/>
-      <w:bookmarkStart w:id="18" w:name="OLE_LINK4"/>
+      <w:bookmarkStart w:id="16" w:name="OLE_LINK3"/>
+      <w:bookmarkStart w:id="17" w:name="OLE_LINK4"/>
       <w:r>
         <w:rPr>
           <w:rFonts w:ascii="Times New Roman" w:eastAsia="宋体" w:hAnsi="Times New Roman" w:cs="Times New Roman"/>
@@ -1712,8 +1647,8 @@
         </w:rPr>
         <w:t xml:space="preserve"> will explore what Kongzi said from an experimental angle. </w:t>
       </w:r>
+      <w:bookmarkEnd w:id="16"/>
       <w:bookmarkEnd w:id="17"/>
-      <w:bookmarkEnd w:id="18"/>
     </w:p>
     <w:p>
       <w:pPr>
@@ -1729,8 +1664,8 @@
           <w:lang w:eastAsia="zh-CN"/>
         </w:rPr>
       </w:pPr>
-      <w:bookmarkStart w:id="19" w:name="OLE_LINK7"/>
-      <w:bookmarkStart w:id="20" w:name="OLE_LINK8"/>
+      <w:bookmarkStart w:id="18" w:name="OLE_LINK7"/>
+      <w:bookmarkStart w:id="19" w:name="OLE_LINK8"/>
       <w:r>
         <w:rPr>
           <w:rFonts w:ascii="Times New Roman" w:eastAsia="宋体" w:hAnsi="Times New Roman" w:cs="Times New Roman"/>
@@ -1772,8 +1707,8 @@
         <w:t xml:space="preserve"> and questions</w:t>
       </w:r>
     </w:p>
+    <w:bookmarkEnd w:id="18"/>
     <w:bookmarkEnd w:id="19"/>
-    <w:bookmarkEnd w:id="20"/>
     <w:p>
       <w:pPr>
         <w:shd w:val="clear" w:color="auto" w:fill="FFFFFF"/>
@@ -2162,8 +2097,8 @@
           <w:lang w:eastAsia="zh-CN"/>
         </w:rPr>
       </w:pPr>
-      <w:bookmarkStart w:id="21" w:name="OLE_LINK9"/>
-      <w:bookmarkStart w:id="22" w:name="OLE_LINK10"/>
+      <w:bookmarkStart w:id="20" w:name="OLE_LINK9"/>
+      <w:bookmarkStart w:id="21" w:name="OLE_LINK10"/>
       <w:r>
         <w:rPr>
           <w:rFonts w:ascii="Times New Roman" w:eastAsia="宋体" w:hAnsi="Times New Roman" w:cs="Times New Roman"/>
@@ -2174,8 +2109,8 @@
         </w:rPr>
         <w:t>Consider and predict results</w:t>
       </w:r>
+      <w:bookmarkEnd w:id="20"/>
       <w:bookmarkEnd w:id="21"/>
-      <w:bookmarkEnd w:id="22"/>
     </w:p>
     <w:p>
       <w:pPr>
@@ -2286,6 +2221,9 @@
           <w:lang w:eastAsia="zh-CN"/>
         </w:rPr>
       </w:pPr>
+      <w:bookmarkStart w:id="22" w:name="OLE_LINK61"/>
+      <w:bookmarkStart w:id="23" w:name="OLE_LINK62"/>
+      <w:bookmarkStart w:id="24" w:name="_GoBack"/>
       <w:r>
         <w:rPr>
           <w:rFonts w:ascii="Times New Roman" w:eastAsia="宋体" w:hAnsi="Times New Roman" w:cs="Times New Roman"/>
@@ -2297,6 +2235,9 @@
         <w:t>Reference</w:t>
       </w:r>
     </w:p>
+    <w:bookmarkEnd w:id="22"/>
+    <w:bookmarkEnd w:id="23"/>
+    <w:bookmarkEnd w:id="24"/>
     <w:p>
       <w:pPr>
         <w:shd w:val="clear" w:color="auto" w:fill="FFFFFF"/>
@@ -2348,6 +2289,12 @@
           <w:lang w:eastAsia="zh-CN"/>
         </w:rPr>
       </w:pPr>
+      <w:bookmarkStart w:id="25" w:name="OLE_LINK23"/>
+      <w:bookmarkStart w:id="26" w:name="OLE_LINK24"/>
+      <w:bookmarkStart w:id="27" w:name="OLE_LINK25"/>
+      <w:bookmarkStart w:id="28" w:name="OLE_LINK26"/>
+      <w:bookmarkStart w:id="29" w:name="OLE_LINK59"/>
+      <w:bookmarkStart w:id="30" w:name="OLE_LINK60"/>
       <w:r>
         <w:rPr>
           <w:rFonts w:ascii="Times New Roman" w:eastAsia="宋体" w:hAnsi="Times New Roman" w:cs="Times New Roman"/>
@@ -2356,6 +2303,8 @@
         </w:rPr>
         <w:t>Sarkissian</w:t>
       </w:r>
+      <w:bookmarkEnd w:id="25"/>
+      <w:bookmarkEnd w:id="26"/>
       <w:r>
         <w:rPr>
           <w:rFonts w:ascii="Times New Roman" w:eastAsia="宋体" w:hAnsi="Times New Roman" w:cs="Times New Roman"/>
@@ -2372,6 +2321,8 @@
         </w:rPr>
         <w:t>Nichols</w:t>
       </w:r>
+      <w:bookmarkEnd w:id="27"/>
+      <w:bookmarkEnd w:id="28"/>
       <w:r>
         <w:rPr>
           <w:rFonts w:ascii="Times New Roman" w:eastAsia="宋体" w:hAnsi="Times New Roman" w:cs="Times New Roman"/>
@@ -2400,7 +2351,8 @@
       </w:r>
       <w:bookmarkEnd w:id="0"/>
       <w:bookmarkEnd w:id="1"/>
-      <w:bookmarkEnd w:id="2"/>
+      <w:bookmarkEnd w:id="29"/>
+      <w:bookmarkEnd w:id="30"/>
     </w:p>
     <w:sectPr>
       <w:pgSz w:w="12240" w:h="15840"/>

</xml_diff>